<commit_message>
+paper (i hope the last ones)
</commit_message>
<xml_diff>
--- a/OuterData/diploma practice reports/Махницкий ВнРецензия на ВКР.docx
+++ b/OuterData/diploma practice reports/Махницкий ВнРецензия на ВКР.docx
@@ -1,6 +1,6 @@
 
 <file path=word/document.xml><?xml version="1.0" encoding="utf-8"?>
-<w:document xmlns:wpc="http://schemas.microsoft.com/office/word/2010/wordprocessingCanvas" xmlns:cx="http://schemas.microsoft.com/office/drawing/2014/chartex" xmlns:cx1="http://schemas.microsoft.com/office/drawing/2015/9/8/chartex" xmlns:cx2="http://schemas.microsoft.com/office/drawing/2015/10/21/chartex" xmlns:cx3="http://schemas.microsoft.com/office/drawing/2016/5/9/chartex" xmlns:cx4="http://schemas.microsoft.com/office/drawing/2016/5/10/chartex" xmlns:cx5="http://schemas.microsoft.com/office/drawing/2016/5/11/chartex" xmlns:cx6="http://schemas.microsoft.com/office/drawing/2016/5/12/chartex" xmlns:cx7="http://schemas.microsoft.com/office/drawing/2016/5/13/chartex" xmlns:cx8="http://schemas.microsoft.com/office/drawing/2016/5/14/chartex" xmlns:mc="http://schemas.openxmlformats.org/markup-compatibility/2006" xmlns:aink="http://schemas.microsoft.com/office/drawing/2016/ink" xmlns:am3d="http://schemas.microsoft.com/office/drawing/2017/model3d" xmlns:o="urn:schemas-microsoft-com:office:office" xmlns:oel="http://schemas.microsoft.com/office/2019/extlst" xmlns:r="http://schemas.openxmlformats.org/officeDocument/2006/relationships" xmlns:m="http://schemas.openxmlformats.org/officeDocument/2006/math" xmlns:v="urn:schemas-microsoft-com:vml" xmlns:wp14="http://schemas.microsoft.com/office/word/2010/wordprocessingDrawing" xmlns:wp="http://schemas.openxmlformats.org/drawingml/2006/wordprocessingDrawing" xmlns:w10="urn:schemas-microsoft-com:office:word" xmlns:w="http://schemas.openxmlformats.org/wordprocessingml/2006/main" xmlns:w14="http://schemas.microsoft.com/office/word/2010/wordml" xmlns:w15="http://schemas.microsoft.com/office/word/2012/wordml" xmlns:w16cex="http://schemas.microsoft.com/office/word/2018/wordml/cex" xmlns:w16cid="http://schemas.microsoft.com/office/word/2016/wordml/cid" xmlns:w16="http://schemas.microsoft.com/office/word/2018/wordml" xmlns:w16sdtdh="http://schemas.microsoft.com/office/word/2020/wordml/sdtdatahash" xmlns:w16se="http://schemas.microsoft.com/office/word/2015/wordml/symex" xmlns:wpg="http://schemas.microsoft.com/office/word/2010/wordprocessingGroup" xmlns:wpi="http://schemas.microsoft.com/office/word/2010/wordprocessingInk" xmlns:wne="http://schemas.microsoft.com/office/word/2006/wordml" xmlns:wps="http://schemas.microsoft.com/office/word/2010/wordprocessingShape" mc:Ignorable="w14 w15 w16se w16cid w16 w16cex w16sdtdh wp14">
+<w:document xmlns:wpc="http://schemas.microsoft.com/office/word/2010/wordprocessingCanvas" xmlns:cx="http://schemas.microsoft.com/office/drawing/2014/chartex" xmlns:cx1="http://schemas.microsoft.com/office/drawing/2015/9/8/chartex" xmlns:cx2="http://schemas.microsoft.com/office/drawing/2015/10/21/chartex" xmlns:cx3="http://schemas.microsoft.com/office/drawing/2016/5/9/chartex" xmlns:cx4="http://schemas.microsoft.com/office/drawing/2016/5/10/chartex" xmlns:cx5="http://schemas.microsoft.com/office/drawing/2016/5/11/chartex" xmlns:cx6="http://schemas.microsoft.com/office/drawing/2016/5/12/chartex" xmlns:cx7="http://schemas.microsoft.com/office/drawing/2016/5/13/chartex" xmlns:cx8="http://schemas.microsoft.com/office/drawing/2016/5/14/chartex" xmlns:mc="http://schemas.openxmlformats.org/markup-compatibility/2006" xmlns:aink="http://schemas.microsoft.com/office/drawing/2016/ink" xmlns:am3d="http://schemas.microsoft.com/office/drawing/2017/model3d" xmlns:o="urn:schemas-microsoft-com:office:office" xmlns:oel="http://schemas.microsoft.com/office/2019/extlst" xmlns:r="http://schemas.openxmlformats.org/officeDocument/2006/relationships" xmlns:m="http://schemas.openxmlformats.org/officeDocument/2006/math" xmlns:v="urn:schemas-microsoft-com:vml" xmlns:wp14="http://schemas.microsoft.com/office/word/2010/wordprocessingDrawing" xmlns:wp="http://schemas.openxmlformats.org/drawingml/2006/wordprocessingDrawing" xmlns:w10="urn:schemas-microsoft-com:office:word" xmlns:w="http://schemas.openxmlformats.org/wordprocessingml/2006/main" xmlns:w14="http://schemas.microsoft.com/office/word/2010/wordml" xmlns:w15="http://schemas.microsoft.com/office/word/2012/wordml" xmlns:w16cex="http://schemas.microsoft.com/office/word/2018/wordml/cex" xmlns:w16cid="http://schemas.microsoft.com/office/word/2016/wordml/cid" xmlns:w16="http://schemas.microsoft.com/office/word/2018/wordml" xmlns:w16du="http://schemas.microsoft.com/office/word/2023/wordml/word16du" xmlns:w16sdtdh="http://schemas.microsoft.com/office/word/2020/wordml/sdtdatahash" xmlns:w16sdtfl="http://schemas.microsoft.com/office/word/2024/wordml/sdtformatlock" xmlns:w16se="http://schemas.microsoft.com/office/word/2015/wordml/symex" xmlns:wpg="http://schemas.microsoft.com/office/word/2010/wordprocessingGroup" xmlns:wpi="http://schemas.microsoft.com/office/word/2010/wordprocessingInk" xmlns:wne="http://schemas.microsoft.com/office/word/2006/wordml" xmlns:wps="http://schemas.microsoft.com/office/word/2010/wordprocessingShape" mc:Ignorable="w14 w15 w16se w16cid w16 w16cex w16sdtdh w16sdtfl w16du wp14">
   <w:body>
     <w:p>
       <w:pPr>
@@ -101,13 +101,11 @@
       </w:pPr>
       <w:r>
         <w:rPr>
-          <w:rStyle w:val="FontStyle66"/>
-          <w:b w:val="0"/>
-          <w:sz w:val="28"/>
-          <w:szCs w:val="28"/>
-          <w:highlight w:val="yellow"/>
-        </w:rPr>
-        <w:t>Тема</w:t>
+          <w:bCs/>
+          <w:sz w:val="28"/>
+          <w:szCs w:val="28"/>
+        </w:rPr>
+        <w:t>Информационная система автоматизации бизнес-процесса продаж музыкального оборудования</w:t>
       </w:r>
     </w:p>
     <w:p>
@@ -183,9 +181,8 @@
         <w:rPr>
           <w:rFonts w:eastAsia="Calibri"/>
           <w:sz w:val="28"/>
-          <w:highlight w:val="yellow"/>
-        </w:rPr>
-        <w:t>4</w:t>
+        </w:rPr>
+        <w:t>3</w:t>
       </w:r>
       <w:r>
         <w:rPr>
@@ -198,7 +195,6 @@
         <w:rPr>
           <w:rFonts w:eastAsia="Calibri"/>
           <w:sz w:val="28"/>
-          <w:highlight w:val="yellow"/>
         </w:rPr>
         <w:t>очной</w:t>
       </w:r>
@@ -229,21 +225,21 @@
           <w:sz w:val="28"/>
         </w:rPr>
       </w:pPr>
-      <w:r>
-        <w:rPr>
-          <w:rFonts w:eastAsia="Calibri"/>
-          <w:sz w:val="28"/>
-          <w:highlight w:val="yellow"/>
-        </w:rPr>
-        <w:t>Иванова Ивана Иванович</w:t>
-      </w:r>
-      <w:r>
-        <w:rPr>
-          <w:rFonts w:eastAsia="Calibri"/>
-          <w:sz w:val="28"/>
-          <w:highlight w:val="yellow"/>
-        </w:rPr>
-        <w:t>а</w:t>
+      <w:proofErr w:type="spellStart"/>
+      <w:r>
+        <w:rPr>
+          <w:rFonts w:eastAsia="Calibri"/>
+          <w:sz w:val="28"/>
+        </w:rPr>
+        <w:t>Махницкого</w:t>
+      </w:r>
+      <w:proofErr w:type="spellEnd"/>
+      <w:r>
+        <w:rPr>
+          <w:rFonts w:eastAsia="Calibri"/>
+          <w:sz w:val="28"/>
+        </w:rPr>
+        <w:t xml:space="preserve"> Дмитрия Сергеевича</w:t>
       </w:r>
     </w:p>
     <w:p>
@@ -305,36 +301,33 @@
           <w:rStyle w:val="FontStyle58"/>
           <w:sz w:val="28"/>
           <w:szCs w:val="28"/>
-          <w:highlight w:val="yellow"/>
-        </w:rPr>
-        <w:t>Петров</w:t>
+        </w:rPr>
+        <w:t xml:space="preserve">Соколов Алексей Владимирович, руководитель отдела </w:t>
       </w:r>
       <w:r>
         <w:rPr>
           <w:rStyle w:val="FontStyle58"/>
           <w:sz w:val="28"/>
           <w:szCs w:val="28"/>
-          <w:highlight w:val="yellow"/>
-        </w:rPr>
-        <w:t xml:space="preserve"> Петр Петрович</w:t>
+          <w:lang w:val="en-US"/>
+        </w:rPr>
+        <w:t>backend</w:t>
       </w:r>
       <w:r>
         <w:rPr>
           <w:rStyle w:val="FontStyle58"/>
           <w:sz w:val="28"/>
           <w:szCs w:val="28"/>
-          <w:highlight w:val="yellow"/>
-        </w:rPr>
-        <w:t>, главный бухгалтер ООО «Организация</w:t>
+        </w:rPr>
+        <w:t>-</w:t>
       </w:r>
       <w:r>
         <w:rPr>
           <w:rStyle w:val="FontStyle58"/>
           <w:sz w:val="28"/>
           <w:szCs w:val="28"/>
-          <w:highlight w:val="yellow"/>
-        </w:rPr>
-        <w:t>»</w:t>
+        </w:rPr>
+        <w:t>разработки</w:t>
       </w:r>
     </w:p>
     <w:p>
@@ -390,6 +383,64 @@
     </w:p>
     <w:p>
       <w:pPr>
+        <w:widowControl w:val="0"/>
+        <w:pBdr>
+          <w:bottom w:val="single" w:sz="4" w:space="1" w:color="auto"/>
+        </w:pBdr>
+        <w:tabs>
+          <w:tab w:val="left" w:leader="underscore" w:pos="1502"/>
+          <w:tab w:val="left" w:leader="underscore" w:pos="4550"/>
+        </w:tabs>
+        <w:autoSpaceDE w:val="0"/>
+        <w:autoSpaceDN w:val="0"/>
+        <w:adjustRightInd w:val="0"/>
+        <w:jc w:val="center"/>
+        <w:rPr>
+          <w:bCs/>
+          <w:sz w:val="28"/>
+          <w:szCs w:val="28"/>
+        </w:rPr>
+      </w:pPr>
+      <w:r>
+        <w:rPr>
+          <w:sz w:val="28"/>
+          <w:szCs w:val="28"/>
+        </w:rPr>
+        <w:t xml:space="preserve">Тема </w:t>
+      </w:r>
+      <w:r>
+        <w:rPr>
+          <w:sz w:val="28"/>
+          <w:szCs w:val="28"/>
+        </w:rPr>
+        <w:t>дипломного проекта (работы)</w:t>
+      </w:r>
+      <w:r>
+        <w:rPr>
+          <w:sz w:val="28"/>
+          <w:szCs w:val="28"/>
+        </w:rPr>
+        <w:t xml:space="preserve"> </w:t>
+      </w:r>
+      <w:r>
+        <w:rPr>
+          <w:b/>
+          <w:sz w:val="28"/>
+          <w:szCs w:val="28"/>
+        </w:rPr>
+        <w:t>«</w:t>
+      </w:r>
+      <w:r>
+        <w:rPr>
+          <w:bCs/>
+          <w:sz w:val="28"/>
+          <w:szCs w:val="28"/>
+        </w:rPr>
+        <w:t>Информационная система автоматизации бизнес-процесса продаж музыкального оборудования</w:t>
+      </w:r>
+    </w:p>
+    <w:p>
+      <w:pPr>
         <w:pStyle w:val="Style42"/>
         <w:widowControl/>
         <w:ind w:firstLine="709"/>
@@ -402,46 +453,6 @@
       </w:pPr>
       <w:r>
         <w:rPr>
-          <w:sz w:val="28"/>
-          <w:szCs w:val="28"/>
-        </w:rPr>
-        <w:t xml:space="preserve">Тема </w:t>
-      </w:r>
-      <w:r>
-        <w:rPr>
-          <w:sz w:val="28"/>
-          <w:szCs w:val="28"/>
-        </w:rPr>
-        <w:t>дипломного проекта (работы)</w:t>
-      </w:r>
-      <w:r>
-        <w:rPr>
-          <w:sz w:val="28"/>
-          <w:szCs w:val="28"/>
-        </w:rPr>
-        <w:t xml:space="preserve"> </w:t>
-      </w:r>
-      <w:r>
-        <w:rPr>
-          <w:b/>
-          <w:sz w:val="28"/>
-          <w:szCs w:val="28"/>
-        </w:rPr>
-        <w:t>«</w:t>
-      </w:r>
-      <w:r>
-        <w:rPr>
-          <w:rStyle w:val="FontStyle66"/>
-          <w:b w:val="0"/>
-          <w:bCs w:val="0"/>
-          <w:sz w:val="28"/>
-          <w:szCs w:val="28"/>
-          <w:highlight w:val="yellow"/>
-        </w:rPr>
-        <w:t>Тема</w:t>
-      </w:r>
-      <w:r>
-        <w:rPr>
           <w:rStyle w:val="FontStyle66"/>
           <w:sz w:val="28"/>
           <w:szCs w:val="28"/>
@@ -525,9 +536,26 @@
           <w:rFonts w:eastAsia="Calibri"/>
           <w:sz w:val="28"/>
           <w:szCs w:val="28"/>
-          <w:highlight w:val="yellow"/>
-        </w:rPr>
-        <w:t>Автор применял различные методические приёмы, в частности, анализ литературы, нормативно-правовых актов, методы логического обобщения материала, сравнительного анализа, статистические методы, приёмы группировки показателей и аргументации выводов и предложений в свете комплексного исследования данной проблематики.</w:t>
+        </w:rPr>
+        <w:t xml:space="preserve">Автор применял различные методические приёмы, </w:t>
+      </w:r>
+      <w:proofErr w:type="gramStart"/>
+      <w:r>
+        <w:rPr>
+          <w:rFonts w:eastAsia="Calibri"/>
+          <w:sz w:val="28"/>
+          <w:szCs w:val="28"/>
+        </w:rPr>
+        <w:t>в частности,</w:t>
+      </w:r>
+      <w:proofErr w:type="gramEnd"/>
+      <w:r>
+        <w:rPr>
+          <w:rFonts w:eastAsia="Calibri"/>
+          <w:sz w:val="28"/>
+          <w:szCs w:val="28"/>
+        </w:rPr>
+        <w:t xml:space="preserve"> анализ литературы, методы логического обобщения материала, сравнительного анализа, статистические методы, приёмы группировки показателей и аргументации выводов и предложений в свете комплексного исследования данной проблематики.</w:t>
       </w:r>
     </w:p>
     <w:p>
@@ -545,7 +573,6 @@
         <w:rPr>
           <w:sz w:val="28"/>
           <w:szCs w:val="28"/>
-          <w:highlight w:val="yellow"/>
         </w:rPr>
         <w:t>Автор проявил способность правильно и полно отражать результаты профессиональной деятельности в документации, а также выявлять, давать оценку коррупционного поведения и содействовать его пресечению.</w:t>
       </w:r>
@@ -628,16 +655,41 @@
           <w:sz w:val="28"/>
           <w:szCs w:val="28"/>
         </w:rPr>
-        <w:t xml:space="preserve">Рекомендации, предложенные обучающимся </w:t>
-      </w:r>
-      <w:r>
-        <w:rPr>
-          <w:rFonts w:eastAsia="Calibri"/>
-          <w:sz w:val="28"/>
-          <w:szCs w:val="28"/>
-          <w:highlight w:val="yellow"/>
-        </w:rPr>
-        <w:t>Ивановым И.И.</w:t>
+        <w:t>Рекомендации, предложенные обучающимся</w:t>
+      </w:r>
+      <w:r>
+        <w:rPr>
+          <w:rFonts w:eastAsia="Calibri"/>
+          <w:sz w:val="28"/>
+          <w:szCs w:val="28"/>
+        </w:rPr>
+        <w:t xml:space="preserve"> </w:t>
+      </w:r>
+      <w:proofErr w:type="spellStart"/>
+      <w:r>
+        <w:rPr>
+          <w:rFonts w:eastAsia="Calibri"/>
+          <w:sz w:val="28"/>
+          <w:szCs w:val="28"/>
+        </w:rPr>
+        <w:t>Махницким</w:t>
+      </w:r>
+      <w:proofErr w:type="spellEnd"/>
+      <w:r>
+        <w:rPr>
+          <w:rFonts w:eastAsia="Calibri"/>
+          <w:sz w:val="28"/>
+          <w:szCs w:val="28"/>
+        </w:rPr>
+        <w:t xml:space="preserve"> Д.С</w:t>
+      </w:r>
+      <w:r>
+        <w:rPr>
+          <w:rFonts w:eastAsia="Calibri"/>
+          <w:sz w:val="28"/>
+          <w:szCs w:val="28"/>
+        </w:rPr>
+        <w:t>.</w:t>
       </w:r>
       <w:r>
         <w:rPr>
@@ -677,24 +729,47 @@
           <w:sz w:val="28"/>
           <w:szCs w:val="28"/>
         </w:rPr>
-        <w:t xml:space="preserve">работе), планируются к внедрению в практику деятельности </w:t>
-      </w:r>
-      <w:r>
-        <w:rPr>
-          <w:rFonts w:eastAsia="Calibri"/>
-          <w:sz w:val="28"/>
-          <w:szCs w:val="28"/>
-          <w:highlight w:val="yellow"/>
-        </w:rPr>
-        <w:t>ООО «Организация»</w:t>
-      </w:r>
-      <w:r>
-        <w:rPr>
-          <w:rFonts w:eastAsia="Calibri"/>
-          <w:sz w:val="28"/>
-          <w:szCs w:val="28"/>
-        </w:rPr>
-        <w:t>.</w:t>
+        <w:t xml:space="preserve">работе), </w:t>
+      </w:r>
+      <w:r>
+        <w:rPr>
+          <w:rFonts w:eastAsia="Calibri"/>
+          <w:sz w:val="28"/>
+          <w:szCs w:val="28"/>
+        </w:rPr>
+        <w:t>рекомендуются</w:t>
+      </w:r>
+      <w:r>
+        <w:rPr>
+          <w:rFonts w:eastAsia="Calibri"/>
+          <w:sz w:val="28"/>
+          <w:szCs w:val="28"/>
+        </w:rPr>
+        <w:t xml:space="preserve"> к внедрению в практику деятельности </w:t>
+      </w:r>
+      <w:r>
+        <w:rPr>
+          <w:rFonts w:eastAsia="Calibri"/>
+          <w:sz w:val="28"/>
+          <w:szCs w:val="28"/>
+        </w:rPr>
+        <w:t>ООО «</w:t>
+      </w:r>
+      <w:r>
+        <w:rPr>
+          <w:rFonts w:eastAsia="Calibri"/>
+          <w:sz w:val="28"/>
+          <w:szCs w:val="28"/>
+        </w:rPr>
+        <w:t>Музыкант</w:t>
+      </w:r>
+      <w:r>
+        <w:rPr>
+          <w:rFonts w:eastAsia="Calibri"/>
+          <w:sz w:val="28"/>
+          <w:szCs w:val="28"/>
+        </w:rPr>
+        <w:t>».</w:t>
       </w:r>
     </w:p>
     <w:p>
@@ -736,6 +811,7 @@
           <w:sz w:val="28"/>
           <w:szCs w:val="28"/>
         </w:rPr>
+        <w:lastRenderedPageBreak/>
         <w:t xml:space="preserve">В целом, </w:t>
       </w:r>
       <w:r>
@@ -773,21 +849,28 @@
         </w:rPr>
         <w:t xml:space="preserve"> выполнена на хорошем теоретическом и практическом уровне, соответствует требованиям, предъявляемым к подобным работам, рекомендуется к защите на заседании государственной экзаменационная комиссии по присвоению обучающемуся </w:t>
       </w:r>
-      <w:r>
-        <w:rPr>
-          <w:sz w:val="28"/>
-          <w:szCs w:val="28"/>
-          <w:highlight w:val="yellow"/>
-        </w:rPr>
-        <w:lastRenderedPageBreak/>
-        <w:t>Иванову И.И</w:t>
-      </w:r>
-      <w:r>
-        <w:rPr>
-          <w:sz w:val="28"/>
-          <w:szCs w:val="28"/>
-        </w:rPr>
-        <w:t xml:space="preserve">. квалификации </w:t>
+      <w:proofErr w:type="spellStart"/>
+      <w:r>
+        <w:rPr>
+          <w:sz w:val="28"/>
+          <w:szCs w:val="28"/>
+        </w:rPr>
+        <w:t>Махницкому</w:t>
+      </w:r>
+      <w:proofErr w:type="spellEnd"/>
+      <w:r>
+        <w:rPr>
+          <w:sz w:val="28"/>
+          <w:szCs w:val="28"/>
+        </w:rPr>
+        <w:t xml:space="preserve"> Д.С.</w:t>
+      </w:r>
+      <w:r>
+        <w:rPr>
+          <w:sz w:val="28"/>
+          <w:szCs w:val="28"/>
+        </w:rPr>
+        <w:t xml:space="preserve"> квалификации </w:t>
       </w:r>
       <w:r>
         <w:rPr>
@@ -863,23 +946,8 @@
         <w:rPr>
           <w:sz w:val="28"/>
           <w:szCs w:val="28"/>
-          <w:highlight w:val="yellow"/>
-        </w:rPr>
-        <w:t>(«оценка»)</w:t>
-      </w:r>
-      <w:r>
-        <w:rPr>
-          <w:sz w:val="28"/>
-          <w:szCs w:val="28"/>
-        </w:rPr>
-        <w:t>.</w:t>
-      </w:r>
-      <w:r>
-        <w:rPr>
-          <w:sz w:val="28"/>
-          <w:szCs w:val="28"/>
-        </w:rPr>
-        <w:t xml:space="preserve"> </w:t>
+        </w:rPr>
+        <w:t>5.</w:t>
       </w:r>
     </w:p>
     <w:p>
@@ -1022,7 +1090,25 @@
           <w:sz w:val="20"/>
           <w:szCs w:val="20"/>
         </w:rPr>
-        <w:t xml:space="preserve">                                                                                                                                       (подпись рецензента)</w:t>
+        <w:t xml:space="preserve">                                                                                                                                    </w:t>
+      </w:r>
+      <w:proofErr w:type="gramStart"/>
+      <w:r>
+        <w:rPr>
+          <w:i/>
+          <w:sz w:val="20"/>
+          <w:szCs w:val="20"/>
+        </w:rPr>
+        <w:t xml:space="preserve">   (</w:t>
+      </w:r>
+      <w:proofErr w:type="gramEnd"/>
+      <w:r>
+        <w:rPr>
+          <w:i/>
+          <w:sz w:val="20"/>
+          <w:szCs w:val="20"/>
+        </w:rPr>
+        <w:t>подпись рецензента)</w:t>
       </w:r>
     </w:p>
     <w:p>
@@ -1081,7 +1167,7 @@
 </file>
 
 <file path=word/styles.xml><?xml version="1.0" encoding="utf-8"?>
-<w:styles xmlns:mc="http://schemas.openxmlformats.org/markup-compatibility/2006" xmlns:r="http://schemas.openxmlformats.org/officeDocument/2006/relationships" xmlns:w="http://schemas.openxmlformats.org/wordprocessingml/2006/main" xmlns:w14="http://schemas.microsoft.com/office/word/2010/wordml" xmlns:w15="http://schemas.microsoft.com/office/word/2012/wordml" xmlns:w16cex="http://schemas.microsoft.com/office/word/2018/wordml/cex" xmlns:w16cid="http://schemas.microsoft.com/office/word/2016/wordml/cid" xmlns:w16="http://schemas.microsoft.com/office/word/2018/wordml" xmlns:w16sdtdh="http://schemas.microsoft.com/office/word/2020/wordml/sdtdatahash" xmlns:w16se="http://schemas.microsoft.com/office/word/2015/wordml/symex" mc:Ignorable="w14 w15 w16se w16cid w16 w16cex w16sdtdh">
+<w:styles xmlns:mc="http://schemas.openxmlformats.org/markup-compatibility/2006" xmlns:r="http://schemas.openxmlformats.org/officeDocument/2006/relationships" xmlns:w="http://schemas.openxmlformats.org/wordprocessingml/2006/main" xmlns:w14="http://schemas.microsoft.com/office/word/2010/wordml" xmlns:w15="http://schemas.microsoft.com/office/word/2012/wordml" xmlns:w16cex="http://schemas.microsoft.com/office/word/2018/wordml/cex" xmlns:w16cid="http://schemas.microsoft.com/office/word/2016/wordml/cid" xmlns:w16="http://schemas.microsoft.com/office/word/2018/wordml" xmlns:w16du="http://schemas.microsoft.com/office/word/2023/wordml/word16du" xmlns:w16sdtdh="http://schemas.microsoft.com/office/word/2020/wordml/sdtdatahash" xmlns:w16sdtfl="http://schemas.microsoft.com/office/word/2024/wordml/sdtformatlock" xmlns:w16se="http://schemas.microsoft.com/office/word/2015/wordml/symex" mc:Ignorable="w14 w15 w16se w16cid w16 w16cex w16sdtdh w16sdtfl w16du">
   <w:docDefaults>
     <w:rPrDefault>
       <w:rPr>
@@ -1375,7 +1461,7 @@
   <w:style w:type="paragraph" w:default="1" w:styleId="a">
     <w:name w:val="Normal"/>
     <w:qFormat/>
-    <w:rsid w:val="00A54545"/>
+    <w:rsid w:val="00D92CEE"/>
     <w:rPr>
       <w:sz w:val="24"/>
       <w:szCs w:val="24"/>

</xml_diff>